<commit_message>
Vision Statement for submission
</commit_message>
<xml_diff>
--- a/Documents/Vision Statement.docx
+++ b/Documents/Vision Statement.docx
@@ -34,86 +34,533 @@
         <w:rPr>
           <w:b/>
           <w:bCs/>
-          <w:lang w:val="en-US"/>
-        </w:rPr>
-        <w:t>What?</w:t>
+          <w:u w:val="single"/>
+          <w:lang w:val="en-US"/>
+        </w:rPr>
+        <w:t>Elavator statmant</w:t>
+      </w:r>
+      <w:r>
+        <w:rPr>
+          <w:b/>
+          <w:bCs/>
+          <w:u w:val="single"/>
+          <w:lang w:val="en-US"/>
+        </w:rPr>
+        <w:t>:</w:t>
       </w:r>
       <w:r>
         <w:rPr>
           <w:lang w:val="en-US"/>
         </w:rPr>
         <w:br/>
-        <w:t>Developing</w:t>
-      </w:r>
-      <w:r>
-        <w:rPr>
-          <w:lang w:val="en-US"/>
-        </w:rPr>
-        <w:t xml:space="preserve"> a system for the party's primary elections, while implementing innovative algorithms that ensure that the primary elections represent the entire public of the party's functionaries</w:t>
-      </w:r>
-      <w:r>
-        <w:rPr>
-          <w:lang w:val="en-US"/>
-        </w:rPr>
-        <w:t>.</w:t>
-      </w:r>
-      <w:r>
-        <w:rPr>
-          <w:lang w:val="en-US"/>
-        </w:rPr>
-        <w:br/>
+      </w:r>
+      <w:r>
+        <w:rPr>
+          <w:lang w:val="en-US"/>
+        </w:rPr>
+        <w:t xml:space="preserve">Many times we see an imbalance between the issues that the </w:t>
+      </w:r>
+      <w:r>
+        <w:rPr>
+          <w:lang w:val="en-US"/>
+        </w:rPr>
+        <w:t xml:space="preserve">elected </w:t>
+      </w:r>
+      <w:r>
+        <w:rPr>
+          <w:lang w:val="en-US"/>
+        </w:rPr>
+        <w:t>offical</w:t>
+      </w:r>
+      <w:r>
+        <w:rPr>
+          <w:lang w:val="en-US"/>
+        </w:rPr>
+        <w:t xml:space="preserve"> </w:t>
+      </w:r>
+      <w:r>
+        <w:rPr>
+          <w:lang w:val="en-US"/>
+        </w:rPr>
+        <w:t xml:space="preserve">focuses on and the issues that the </w:t>
+      </w:r>
+      <w:r>
+        <w:rPr>
+          <w:lang w:val="en-US"/>
+        </w:rPr>
+        <w:t>electorate</w:t>
+      </w:r>
+      <w:r>
+        <w:rPr>
+          <w:lang w:val="en-US"/>
+        </w:rPr>
+        <w:t xml:space="preserve"> wanted to focus on.</w:t>
       </w:r>
     </w:p>
     <w:p>
       <w:pPr>
         <w:rPr>
+          <w:lang w:val="en-US"/>
+        </w:rPr>
+      </w:pPr>
+      <w:r>
+        <w:rPr>
+          <w:lang w:val="en-US"/>
+        </w:rPr>
+        <w:t xml:space="preserve">This case carries with it a problem of not fulfilling the will of the voters so we decided to fix this by developing a system that will help the elected </w:t>
+      </w:r>
+      <w:r>
+        <w:rPr>
+          <w:lang w:val="en-US"/>
+        </w:rPr>
+        <w:t>offical</w:t>
+      </w:r>
+      <w:r>
+        <w:rPr>
+          <w:lang w:val="en-US"/>
+        </w:rPr>
+        <w:t xml:space="preserve"> who wants to get feedback from his </w:t>
+      </w:r>
+      <w:r>
+        <w:rPr>
+          <w:lang w:val="en-US"/>
+        </w:rPr>
+        <w:t>voter</w:t>
+      </w:r>
+      <w:r>
+        <w:rPr>
+          <w:lang w:val="en-US"/>
+        </w:rPr>
+        <w:t xml:space="preserve"> to know which issues to focus on in order to divide his time more correctly.</w:t>
+      </w:r>
+    </w:p>
+    <w:p>
+      <w:pPr>
+        <w:rPr>
+          <w:rtl/>
+          <w:lang w:val="en-US"/>
+        </w:rPr>
+      </w:pPr>
+      <w:r>
+        <w:rPr>
+          <w:lang w:val="en-US"/>
+        </w:rPr>
+        <w:t xml:space="preserve">We intend to build the feedback and implement </w:t>
+      </w:r>
+      <w:r>
+        <w:rPr>
           <w:b/>
           <w:bCs/>
           <w:lang w:val="en-US"/>
         </w:rPr>
-      </w:pPr>
+        <w:t>Dynamic Proportional Rankings</w:t>
+      </w:r>
+      <w:r>
+        <w:rPr>
+          <w:lang w:val="en-US"/>
+        </w:rPr>
+        <w:t xml:space="preserve"> </w:t>
+      </w:r>
+      <w:r>
+        <w:rPr>
+          <w:lang w:val="en-US"/>
+        </w:rPr>
+        <w:t xml:space="preserve">algorithm feedback so that the results they get </w:t>
+      </w:r>
+      <w:r>
+        <w:rPr>
+          <w:lang w:val="en-US"/>
+        </w:rPr>
+        <w:t>reflects the will of the voters</w:t>
+      </w:r>
+      <w:r>
+        <w:rPr>
+          <w:lang w:val="en-US"/>
+        </w:rPr>
+        <w:t>.</w:t>
+      </w:r>
+    </w:p>
+    <w:p>
+      <w:pPr>
+        <w:rPr>
+          <w:lang w:val="en-US"/>
+        </w:rPr>
+      </w:pPr>
+      <w:r>
+        <w:rPr>
+          <w:lang w:val="en-US"/>
+        </w:rPr>
+        <w:t>This system will be conveniently and friendly to the electorate and elected by unique identification,</w:t>
+      </w:r>
+    </w:p>
+    <w:p>
+      <w:pPr>
+        <w:rPr>
+          <w:lang w:val="en-US"/>
+        </w:rPr>
+      </w:pPr>
+      <w:r>
+        <w:rPr>
+          <w:lang w:val="en-US"/>
+        </w:rPr>
+        <w:t>Including support for a variety of languages ​​common to the population.</w:t>
+      </w:r>
+    </w:p>
+    <w:p>
+      <w:pPr>
+        <w:rPr>
+          <w:u w:val="single"/>
+          <w:lang w:val="en-US"/>
+        </w:rPr>
+      </w:pPr>
+      <w:r>
+        <w:rPr>
+          <w:u w:val="single"/>
+          <w:lang w:val="en-US"/>
+        </w:rPr>
+        <w:t>Today t</w:t>
+      </w:r>
+      <w:r>
+        <w:rPr>
+          <w:u w:val="single"/>
+          <w:lang w:val="en-US"/>
+        </w:rPr>
+        <w:t>here are several ways to provide feedback to elected officials:</w:t>
+      </w:r>
+    </w:p>
+    <w:tbl>
+      <w:tblPr>
+        <w:tblStyle w:val="TableGrid"/>
+        <w:tblW w:w="0" w:type="auto"/>
+        <w:tblBorders>
+          <w:top w:val="none" w:sz="0" w:space="0" w:color="auto"/>
+          <w:left w:val="none" w:sz="0" w:space="0" w:color="auto"/>
+          <w:bottom w:val="none" w:sz="0" w:space="0" w:color="auto"/>
+          <w:right w:val="none" w:sz="0" w:space="0" w:color="auto"/>
+          <w:insideH w:val="none" w:sz="0" w:space="0" w:color="auto"/>
+          <w:insideV w:val="none" w:sz="0" w:space="0" w:color="auto"/>
+        </w:tblBorders>
+        <w:tblLook w:val="04A0" w:firstRow="1" w:lastRow="0" w:firstColumn="1" w:lastColumn="0" w:noHBand="0" w:noVBand="1"/>
+      </w:tblPr>
+      <w:tblGrid>
+        <w:gridCol w:w="2830"/>
+        <w:gridCol w:w="6186"/>
+      </w:tblGrid>
+      <w:tr>
+        <w:tc>
+          <w:tcPr>
+            <w:tcW w:w="2830" w:type="dxa"/>
+          </w:tcPr>
+          <w:p>
+            <w:pPr>
+              <w:pStyle w:val="ListParagraph"/>
+              <w:numPr>
+                <w:ilvl w:val="0"/>
+                <w:numId w:val="2"/>
+              </w:numPr>
+              <w:rPr>
+                <w:b/>
+                <w:bCs/>
+                <w:lang w:val="en-US"/>
+              </w:rPr>
+            </w:pPr>
+            <w:r>
+              <w:rPr>
+                <w:b/>
+                <w:bCs/>
+                <w:lang w:val="en-US"/>
+              </w:rPr>
+              <w:t>Online pannel feedb</w:t>
+            </w:r>
+            <w:r>
+              <w:rPr>
+                <w:b/>
+                <w:bCs/>
+                <w:lang w:val="en-US"/>
+              </w:rPr>
+              <w:t>ack-</w:t>
+            </w:r>
+          </w:p>
+        </w:tc>
+        <w:tc>
+          <w:tcPr>
+            <w:tcW w:w="6186" w:type="dxa"/>
+          </w:tcPr>
+          <w:p>
+            <w:pPr>
+              <w:tabs>
+                <w:tab w:val="left" w:pos="2424"/>
+              </w:tabs>
+              <w:rPr>
+                <w:lang w:val="en-US"/>
+              </w:rPr>
+            </w:pPr>
+            <w:r>
+              <w:rPr>
+                <w:lang w:val="en-US"/>
+              </w:rPr>
+              <w:t>The elected public goes up in an online forum and talks to the electorate directly and receives feedback directly.</w:t>
+            </w:r>
+          </w:p>
+        </w:tc>
+      </w:tr>
+      <w:tr>
+        <w:tc>
+          <w:tcPr>
+            <w:tcW w:w="2830" w:type="dxa"/>
+          </w:tcPr>
+          <w:p>
+            <w:pPr>
+              <w:pStyle w:val="ListParagraph"/>
+              <w:numPr>
+                <w:ilvl w:val="0"/>
+                <w:numId w:val="2"/>
+              </w:numPr>
+              <w:rPr>
+                <w:b/>
+                <w:bCs/>
+                <w:u w:val="single"/>
+                <w:lang w:val="en-US"/>
+              </w:rPr>
+            </w:pPr>
+            <w:r>
+              <w:rPr>
+                <w:b/>
+                <w:bCs/>
+                <w:u w:val="single"/>
+                <w:lang w:val="en-US"/>
+              </w:rPr>
+              <w:t>Website feedback-</w:t>
+            </w:r>
+          </w:p>
+        </w:tc>
+        <w:tc>
+          <w:tcPr>
+            <w:tcW w:w="6186" w:type="dxa"/>
+          </w:tcPr>
+          <w:p>
+            <w:pPr>
+              <w:rPr>
+                <w:lang w:val="en-US"/>
+              </w:rPr>
+            </w:pPr>
+            <w:r>
+              <w:rPr>
+                <w:lang w:val="en-US"/>
+              </w:rPr>
+              <w:t>The elected public uploads online feedback and receives the feedback results after the electorate has answered it.</w:t>
+            </w:r>
+            <w:r>
+              <w:rPr>
+                <w:lang w:val="en-US"/>
+              </w:rPr>
+              <w:br/>
+            </w:r>
+            <w:r>
+              <w:rPr>
+                <w:lang w:val="en-US"/>
+              </w:rPr>
+              <w:t>E</w:t>
+            </w:r>
+            <w:r>
+              <w:rPr>
+                <w:lang w:val="en-US"/>
+              </w:rPr>
+              <w:t>xample: Face</w:t>
+            </w:r>
+            <w:r>
+              <w:rPr>
+                <w:lang w:val="en-US"/>
+              </w:rPr>
+              <w:t>b</w:t>
+            </w:r>
+            <w:r>
+              <w:rPr>
+                <w:lang w:val="en-US"/>
+              </w:rPr>
+              <w:t xml:space="preserve">ook let users post surveys in </w:t>
+            </w:r>
+            <w:r>
+              <w:rPr>
+                <w:lang w:val="en-US"/>
+              </w:rPr>
+              <w:t>their</w:t>
+            </w:r>
+            <w:r>
+              <w:rPr>
+                <w:lang w:val="en-US"/>
+              </w:rPr>
+              <w:t xml:space="preserve"> profile but its still not </w:t>
+            </w:r>
+            <w:r>
+              <w:rPr>
+                <w:lang w:val="en-US"/>
+              </w:rPr>
+              <w:t>design to that purpose.</w:t>
+            </w:r>
+          </w:p>
+        </w:tc>
+      </w:tr>
+      <w:tr>
+        <w:tc>
+          <w:tcPr>
+            <w:tcW w:w="2830" w:type="dxa"/>
+          </w:tcPr>
+          <w:p>
+            <w:pPr>
+              <w:pStyle w:val="ListParagraph"/>
+              <w:numPr>
+                <w:ilvl w:val="0"/>
+                <w:numId w:val="2"/>
+              </w:numPr>
+              <w:rPr>
+                <w:b/>
+                <w:bCs/>
+                <w:lang w:val="en-US"/>
+              </w:rPr>
+            </w:pPr>
+            <w:r>
+              <w:rPr>
+                <w:b/>
+                <w:bCs/>
+                <w:lang w:val="en-US"/>
+              </w:rPr>
+              <w:t>Text message(sms) feedback-</w:t>
+            </w:r>
+          </w:p>
+        </w:tc>
+        <w:tc>
+          <w:tcPr>
+            <w:tcW w:w="6186" w:type="dxa"/>
+          </w:tcPr>
+          <w:p>
+            <w:pPr>
+              <w:rPr>
+                <w:lang w:val="en-US"/>
+              </w:rPr>
+            </w:pPr>
+            <w:r>
+              <w:rPr>
+                <w:lang w:val="en-US"/>
+              </w:rPr>
+              <w:t>The elected public receives a text message which contains a comment on the nature of his behavior from his electorate arbitrarily.</w:t>
+            </w:r>
+          </w:p>
+        </w:tc>
+      </w:tr>
+      <w:tr>
+        <w:tc>
+          <w:tcPr>
+            <w:tcW w:w="2830" w:type="dxa"/>
+          </w:tcPr>
+          <w:p>
+            <w:pPr>
+              <w:pStyle w:val="ListParagraph"/>
+              <w:numPr>
+                <w:ilvl w:val="0"/>
+                <w:numId w:val="2"/>
+              </w:numPr>
+              <w:rPr>
+                <w:b/>
+                <w:bCs/>
+                <w:lang w:val="en-US"/>
+              </w:rPr>
+            </w:pPr>
+            <w:r>
+              <w:rPr>
+                <w:b/>
+                <w:bCs/>
+                <w:lang w:val="en-US"/>
+              </w:rPr>
+              <w:t>Kiosk feedback-</w:t>
+            </w:r>
+          </w:p>
+        </w:tc>
+        <w:tc>
+          <w:tcPr>
+            <w:tcW w:w="6186" w:type="dxa"/>
+          </w:tcPr>
+          <w:p>
+            <w:pPr>
+              <w:rPr>
+                <w:lang w:val="en-US"/>
+              </w:rPr>
+            </w:pPr>
+            <w:r>
+              <w:rPr>
+                <w:lang w:val="en-US"/>
+              </w:rPr>
+              <w:t>The elected public meets its electorate at the "kiosk" and receives random feedback.</w:t>
+            </w:r>
+          </w:p>
+        </w:tc>
+      </w:tr>
+    </w:tbl>
+    <w:p>
+      <w:pPr>
+        <w:rPr>
+          <w:lang w:val="en-US"/>
+        </w:rPr>
+      </w:pPr>
+      <w:r>
+        <w:rPr>
+          <w:lang w:val="en-US"/>
+        </w:rPr>
+        <w:t>Since there is no</w:t>
+      </w:r>
+      <w:r>
+        <w:rPr>
+          <w:lang w:val="en-US"/>
+        </w:rPr>
+        <w:t xml:space="preserve"> </w:t>
+      </w:r>
       <w:r>
         <w:rPr>
           <w:b/>
           <w:bCs/>
-          <w:lang w:val="en-US"/>
-        </w:rPr>
-        <w:t>Who?</w:t>
-      </w:r>
-    </w:p>
-    <w:p>
-      <w:pPr>
-        <w:rPr>
-          <w:rtl/>
-          <w:lang w:val="en-US"/>
-        </w:rPr>
-      </w:pPr>
-      <w:r>
-        <w:rPr>
-          <w:lang w:val="en-US"/>
-        </w:rPr>
-        <w:t>The voters and the party members.</w:t>
-      </w:r>
-      <w:r>
-        <w:rPr>
-          <w:rtl/>
-          <w:lang w:val="en-US"/>
-        </w:rPr>
-        <w:br/>
-      </w:r>
-      <w:r>
-        <w:rPr>
-          <w:lang w:val="en-US"/>
-        </w:rPr>
-        <w:br/>
+          <w:u w:val="single"/>
+          <w:lang w:val="en-US"/>
+        </w:rPr>
+        <w:t>website</w:t>
       </w:r>
       <w:r>
         <w:rPr>
           <w:b/>
           <w:bCs/>
-          <w:lang w:val="en-US"/>
-        </w:rPr>
-        <w:t>Why?</w:t>
+          <w:u w:val="single"/>
+          <w:lang w:val="en-US"/>
+        </w:rPr>
+        <w:t xml:space="preserve"> feedback</w:t>
+      </w:r>
+      <w:r>
+        <w:rPr>
+          <w:lang w:val="en-US"/>
+        </w:rPr>
+        <w:t xml:space="preserve"> system today that provides a solution to this </w:t>
+      </w:r>
+      <w:r>
+        <w:rPr>
+          <w:lang w:val="en-US"/>
+        </w:rPr>
+        <w:t>problem,</w:t>
+      </w:r>
+      <w:r>
+        <w:rPr>
+          <w:lang w:val="en-US"/>
+        </w:rPr>
+        <w:t xml:space="preserve"> we decided to develop it ourselves.</w:t>
+      </w:r>
+      <w:r>
+        <w:rPr>
+          <w:lang w:val="en-US"/>
+        </w:rPr>
+        <w:br/>
+      </w:r>
+      <w:r>
+        <w:rPr>
+          <w:lang w:val="en-US"/>
+        </w:rPr>
+        <w:br/>
       </w:r>
       <w:r>
         <w:rPr>
@@ -121,346 +568,358 @@
           <w:bCs/>
           <w:lang w:val="en-US"/>
         </w:rPr>
-        <w:br/>
-      </w:r>
-      <w:r>
-        <w:rPr>
-          <w:lang w:val="en-US"/>
-        </w:rPr>
-        <w:t>To ensure that the ratio of the voters will be equals and fair in all the cities</w:t>
-      </w:r>
-    </w:p>
-    <w:p>
-      <w:pPr>
-        <w:rPr>
-          <w:lang w:val="en-US"/>
-        </w:rPr>
-      </w:pPr>
+        <w:t>Prioritys</w:t>
+      </w:r>
       <w:r>
         <w:rPr>
           <w:b/>
           <w:bCs/>
           <w:lang w:val="en-US"/>
         </w:rPr>
-        <w:t>Like?</w:t>
-      </w:r>
-      <w:r>
-        <w:rPr>
-          <w:b/>
-          <w:bCs/>
-          <w:lang w:val="en-US"/>
-        </w:rPr>
-        <w:br/>
-      </w:r>
-      <w:hyperlink r:id="rId7" w:history="1">
-        <w:r>
-          <w:rPr>
-            <w:rStyle w:val="Hyperlink"/>
-            <w:lang w:val="en-US"/>
-          </w:rPr>
-          <w:t>https://www.fairvote.org/our_story</w:t>
-        </w:r>
-      </w:hyperlink>
+        <w:t>(By order desc)</w:t>
+      </w:r>
     </w:p>
+    <w:tbl>
+      <w:tblPr>
+        <w:tblStyle w:val="TableGrid"/>
+        <w:tblW w:w="0" w:type="auto"/>
+        <w:tblBorders>
+          <w:top w:val="none" w:sz="0" w:space="0" w:color="auto"/>
+          <w:left w:val="none" w:sz="0" w:space="0" w:color="auto"/>
+          <w:bottom w:val="none" w:sz="0" w:space="0" w:color="auto"/>
+          <w:right w:val="none" w:sz="0" w:space="0" w:color="auto"/>
+          <w:insideH w:val="none" w:sz="0" w:space="0" w:color="auto"/>
+          <w:insideV w:val="none" w:sz="0" w:space="0" w:color="auto"/>
+        </w:tblBorders>
+        <w:tblLook w:val="04A0" w:firstRow="1" w:lastRow="0" w:firstColumn="1" w:lastColumn="0" w:noHBand="0" w:noVBand="1"/>
+      </w:tblPr>
+      <w:tblGrid>
+        <w:gridCol w:w="3544"/>
+        <w:gridCol w:w="5472"/>
+      </w:tblGrid>
+      <w:tr>
+        <w:tc>
+          <w:tcPr>
+            <w:tcW w:w="3544" w:type="dxa"/>
+          </w:tcPr>
+          <w:p>
+            <w:pPr>
+              <w:rPr>
+                <w:b/>
+                <w:bCs/>
+                <w:u w:val="single"/>
+                <w:lang w:val="en-US"/>
+              </w:rPr>
+            </w:pPr>
+            <w:r>
+              <w:rPr>
+                <w:b/>
+                <w:bCs/>
+                <w:u w:val="single"/>
+                <w:lang w:val="en-US"/>
+              </w:rPr>
+              <w:t>Functional</w:t>
+            </w:r>
+          </w:p>
+        </w:tc>
+        <w:tc>
+          <w:tcPr>
+            <w:tcW w:w="5472" w:type="dxa"/>
+          </w:tcPr>
+          <w:p>
+            <w:pPr>
+              <w:rPr>
+                <w:u w:val="single"/>
+                <w:lang w:val="en-US"/>
+              </w:rPr>
+            </w:pPr>
+            <w:r>
+              <w:rPr>
+                <w:b/>
+                <w:bCs/>
+                <w:u w:val="single"/>
+                <w:lang w:val="en-US"/>
+              </w:rPr>
+              <w:t>Non-functional</w:t>
+            </w:r>
+          </w:p>
+        </w:tc>
+      </w:tr>
+      <w:tr>
+        <w:tc>
+          <w:tcPr>
+            <w:tcW w:w="3544" w:type="dxa"/>
+          </w:tcPr>
+          <w:p>
+            <w:pPr>
+              <w:pStyle w:val="ListParagraph"/>
+              <w:numPr>
+                <w:ilvl w:val="0"/>
+                <w:numId w:val="3"/>
+              </w:numPr>
+              <w:rPr>
+                <w:lang w:val="en-US"/>
+              </w:rPr>
+            </w:pPr>
+            <w:r>
+              <w:rPr>
+                <w:lang w:val="en-US"/>
+              </w:rPr>
+              <w:t>Write the smart fair algorithm</w:t>
+            </w:r>
+          </w:p>
+        </w:tc>
+        <w:tc>
+          <w:tcPr>
+            <w:tcW w:w="5472" w:type="dxa"/>
+          </w:tcPr>
+          <w:p>
+            <w:pPr>
+              <w:pStyle w:val="ListParagraph"/>
+              <w:numPr>
+                <w:ilvl w:val="0"/>
+                <w:numId w:val="3"/>
+              </w:numPr>
+              <w:rPr>
+                <w:lang w:val="en-US"/>
+              </w:rPr>
+            </w:pPr>
+            <w:r>
+              <w:rPr>
+                <w:lang w:val="en-US"/>
+              </w:rPr>
+              <w:t>Working in an environment via Github</w:t>
+            </w:r>
+          </w:p>
+        </w:tc>
+      </w:tr>
+      <w:tr>
+        <w:tc>
+          <w:tcPr>
+            <w:tcW w:w="3544" w:type="dxa"/>
+          </w:tcPr>
+          <w:p>
+            <w:pPr>
+              <w:pStyle w:val="ListParagraph"/>
+              <w:numPr>
+                <w:ilvl w:val="0"/>
+                <w:numId w:val="3"/>
+              </w:numPr>
+              <w:rPr>
+                <w:lang w:val="en-US"/>
+              </w:rPr>
+            </w:pPr>
+            <w:r>
+              <w:rPr>
+                <w:lang w:val="en-US"/>
+              </w:rPr>
+              <w:t>Database for client details</w:t>
+            </w:r>
+          </w:p>
+        </w:tc>
+        <w:tc>
+          <w:tcPr>
+            <w:tcW w:w="5472" w:type="dxa"/>
+          </w:tcPr>
+          <w:p>
+            <w:pPr>
+              <w:pStyle w:val="ListParagraph"/>
+              <w:numPr>
+                <w:ilvl w:val="0"/>
+                <w:numId w:val="3"/>
+              </w:numPr>
+              <w:rPr>
+                <w:lang w:val="en-US"/>
+              </w:rPr>
+            </w:pPr>
+            <w:r>
+              <w:rPr>
+                <w:lang w:val="en-US"/>
+              </w:rPr>
+              <w:t>The site will be written on ReactJS,NodeJS and Python</w:t>
+            </w:r>
+            <w:r>
+              <w:rPr>
+                <w:lang w:val="en-US"/>
+              </w:rPr>
+              <w:t>. We will use MySql DB</w:t>
+            </w:r>
+          </w:p>
+        </w:tc>
+      </w:tr>
+      <w:tr>
+        <w:tc>
+          <w:tcPr>
+            <w:tcW w:w="3544" w:type="dxa"/>
+          </w:tcPr>
+          <w:p>
+            <w:pPr>
+              <w:pStyle w:val="ListParagraph"/>
+              <w:numPr>
+                <w:ilvl w:val="0"/>
+                <w:numId w:val="3"/>
+              </w:numPr>
+              <w:rPr>
+                <w:lang w:val="en-US"/>
+              </w:rPr>
+            </w:pPr>
+            <w:r>
+              <w:rPr>
+                <w:lang w:val="en-US"/>
+              </w:rPr>
+              <w:t>Rest API</w:t>
+            </w:r>
+          </w:p>
+        </w:tc>
+        <w:tc>
+          <w:tcPr>
+            <w:tcW w:w="5472" w:type="dxa"/>
+          </w:tcPr>
+          <w:p>
+            <w:pPr>
+              <w:pStyle w:val="ListParagraph"/>
+              <w:rPr>
+                <w:rtl/>
+                <w:lang w:val="en-US"/>
+              </w:rPr>
+            </w:pPr>
+          </w:p>
+        </w:tc>
+      </w:tr>
+      <w:tr>
+        <w:trPr>
+          <w:trHeight w:val="407"/>
+        </w:trPr>
+        <w:tc>
+          <w:tcPr>
+            <w:tcW w:w="3544" w:type="dxa"/>
+          </w:tcPr>
+          <w:p>
+            <w:pPr>
+              <w:pStyle w:val="ListParagraph"/>
+              <w:numPr>
+                <w:ilvl w:val="0"/>
+                <w:numId w:val="3"/>
+              </w:numPr>
+              <w:rPr>
+                <w:lang w:val="en-US"/>
+              </w:rPr>
+            </w:pPr>
+            <w:r>
+              <w:rPr>
+                <w:lang w:val="en-US"/>
+              </w:rPr>
+              <w:t>Clean and readable code using documentation</w:t>
+            </w:r>
+          </w:p>
+        </w:tc>
+        <w:tc>
+          <w:tcPr>
+            <w:tcW w:w="5472" w:type="dxa"/>
+          </w:tcPr>
+          <w:p>
+            <w:pPr>
+              <w:pStyle w:val="ListParagraph"/>
+              <w:rPr>
+                <w:lang w:val="en-US"/>
+              </w:rPr>
+            </w:pPr>
+            <w:r>
+              <w:rPr>
+                <w:lang w:val="en-US"/>
+              </w:rPr>
+              <w:t xml:space="preserve"> </w:t>
+            </w:r>
+          </w:p>
+        </w:tc>
+      </w:tr>
+      <w:tr>
+        <w:tc>
+          <w:tcPr>
+            <w:tcW w:w="3544" w:type="dxa"/>
+          </w:tcPr>
+          <w:p>
+            <w:pPr>
+              <w:pStyle w:val="ListParagraph"/>
+              <w:numPr>
+                <w:ilvl w:val="0"/>
+                <w:numId w:val="3"/>
+              </w:numPr>
+              <w:rPr>
+                <w:lang w:val="en-US"/>
+              </w:rPr>
+            </w:pPr>
+            <w:r>
+              <w:rPr>
+                <w:lang w:val="en-US"/>
+              </w:rPr>
+              <w:t>UI/UX</w:t>
+            </w:r>
+          </w:p>
+          <w:p>
+            <w:pPr>
+              <w:pStyle w:val="ListParagraph"/>
+              <w:numPr>
+                <w:ilvl w:val="0"/>
+                <w:numId w:val="3"/>
+              </w:numPr>
+              <w:rPr>
+                <w:lang w:val="en-US"/>
+              </w:rPr>
+            </w:pPr>
+            <w:r>
+              <w:rPr>
+                <w:lang w:val="en-US"/>
+              </w:rPr>
+              <w:t>Examples of the different algorithms</w:t>
+            </w:r>
+          </w:p>
+          <w:p>
+            <w:pPr>
+              <w:pStyle w:val="ListParagraph"/>
+              <w:numPr>
+                <w:ilvl w:val="0"/>
+                <w:numId w:val="3"/>
+              </w:numPr>
+              <w:rPr>
+                <w:lang w:val="en-US"/>
+              </w:rPr>
+            </w:pPr>
+            <w:r>
+              <w:rPr>
+                <w:lang w:val="en-US"/>
+              </w:rPr>
+              <w:t>Support in a multi language</w:t>
+            </w:r>
+          </w:p>
+        </w:tc>
+        <w:tc>
+          <w:tcPr>
+            <w:tcW w:w="5472" w:type="dxa"/>
+          </w:tcPr>
+          <w:p>
+            <w:pPr>
+              <w:rPr>
+                <w:b/>
+                <w:bCs/>
+                <w:lang w:val="en-US"/>
+              </w:rPr>
+            </w:pPr>
+          </w:p>
+        </w:tc>
+      </w:tr>
+    </w:tbl>
     <w:p>
       <w:pPr>
-        <w:rPr>
-          <w:b/>
-          <w:bCs/>
+        <w:bidi/>
+        <w:rPr>
           <w:rtl/>
           <w:lang w:val="en-US"/>
         </w:rPr>
       </w:pPr>
-    </w:p>
-    <w:p>
-      <w:pPr>
-        <w:rPr>
-          <w:b/>
-          <w:bCs/>
-          <w:lang w:val="en-US"/>
-        </w:rPr>
-      </w:pPr>
-      <w:r>
-        <w:rPr>
-          <w:b/>
-          <w:bCs/>
-          <w:lang w:val="en-US"/>
-        </w:rPr>
-        <w:t>Prioritys</w:t>
-      </w:r>
-      <w:r>
-        <w:rPr>
-          <w:b/>
-          <w:bCs/>
-          <w:lang w:val="en-US"/>
-        </w:rPr>
-        <w:t>(By order desc)</w:t>
-      </w:r>
-    </w:p>
-    <w:p>
-      <w:pPr>
-        <w:pStyle w:val="ListParagraph"/>
-        <w:numPr>
-          <w:ilvl w:val="0"/>
-          <w:numId w:val="1"/>
-        </w:numPr>
-        <w:rPr>
-          <w:lang w:val="en-US"/>
-        </w:rPr>
-      </w:pPr>
-      <w:r>
-        <w:rPr>
-          <w:lang w:val="en-US"/>
-        </w:rPr>
-        <w:t>Write the smart fair algorithm.</w:t>
-      </w:r>
-    </w:p>
-    <w:p>
-      <w:pPr>
-        <w:pStyle w:val="ListParagraph"/>
-        <w:numPr>
-          <w:ilvl w:val="0"/>
-          <w:numId w:val="1"/>
-        </w:numPr>
-        <w:rPr>
-          <w:lang w:val="en-US"/>
-        </w:rPr>
-      </w:pPr>
-      <w:r>
-        <w:rPr>
-          <w:lang w:val="en-US"/>
-        </w:rPr>
-        <w:t>Database for client details</w:t>
-      </w:r>
-      <w:r>
-        <w:rPr>
-          <w:lang w:val="en-US"/>
-        </w:rPr>
-        <w:t>.</w:t>
-      </w:r>
-    </w:p>
-    <w:p>
-      <w:pPr>
-        <w:pStyle w:val="ListParagraph"/>
-        <w:numPr>
-          <w:ilvl w:val="0"/>
-          <w:numId w:val="1"/>
-        </w:numPr>
-        <w:rPr>
-          <w:lang w:val="en-US"/>
-        </w:rPr>
-      </w:pPr>
-      <w:r>
-        <w:rPr>
-          <w:lang w:val="en-US"/>
-        </w:rPr>
-        <w:t>Rest API.</w:t>
-      </w:r>
-    </w:p>
-    <w:p>
-      <w:pPr>
-        <w:pStyle w:val="ListParagraph"/>
-        <w:numPr>
-          <w:ilvl w:val="0"/>
-          <w:numId w:val="1"/>
-        </w:numPr>
-        <w:rPr>
-          <w:lang w:val="en-US"/>
-        </w:rPr>
-      </w:pPr>
-      <w:r>
-        <w:rPr>
-          <w:lang w:val="en-US"/>
-        </w:rPr>
-        <w:t>Clean and readable code using documation.</w:t>
-      </w:r>
-    </w:p>
-    <w:p>
-      <w:pPr>
-        <w:pStyle w:val="ListParagraph"/>
-        <w:numPr>
-          <w:ilvl w:val="0"/>
-          <w:numId w:val="1"/>
-        </w:numPr>
-        <w:rPr>
-          <w:rtl/>
-          <w:lang w:val="en-US"/>
-        </w:rPr>
-      </w:pPr>
-      <w:r>
-        <w:rPr>
-          <w:lang w:val="en-US"/>
-        </w:rPr>
-        <w:t>UI/UX</w:t>
-      </w:r>
-      <w:r>
-        <w:rPr>
-          <w:b/>
-          <w:bCs/>
-          <w:lang w:val="en-US"/>
-        </w:rPr>
-        <w:br/>
-      </w:r>
-    </w:p>
-    <w:p>
-      <w:pPr>
-        <w:rPr>
-          <w:b/>
-          <w:bCs/>
-          <w:rtl/>
-          <w:lang w:val="en-US"/>
-        </w:rPr>
-      </w:pPr>
-      <w:r>
-        <w:rPr>
-          <w:b/>
-          <w:bCs/>
-          <w:lang w:val="en-US"/>
-        </w:rPr>
-        <w:t>Elevator speech:</w:t>
-      </w:r>
-    </w:p>
-    <w:p>
-      <w:pPr>
-        <w:bidi/>
-        <w:rPr>
-          <w:rtl/>
-          <w:lang w:val="en-US"/>
-        </w:rPr>
-      </w:pPr>
-      <w:r>
-        <w:rPr>
-          <w:rFonts w:hint="cs"/>
-          <w:rtl/>
-          <w:lang w:val="en-US"/>
-        </w:rPr>
-        <w:t>סיטואציה:</w:t>
-      </w:r>
-    </w:p>
-    <w:p>
-      <w:pPr>
-        <w:bidi/>
-        <w:rPr>
-          <w:rtl/>
-          <w:lang w:val="en-US"/>
-        </w:rPr>
-      </w:pPr>
-      <w:r>
-        <w:rPr>
-          <w:rFonts w:hint="cs"/>
-          <w:rtl/>
-          <w:lang w:val="en-US"/>
-        </w:rPr>
-        <w:t>סיפור של מקרה שהיה פריימריז לא הוגן (מושחת)</w:t>
-      </w:r>
-      <w:r>
-        <w:rPr>
-          <w:rtl/>
-          <w:lang w:val="en-US"/>
-        </w:rPr>
-        <w:br/>
-      </w:r>
-    </w:p>
-    <w:p>
-      <w:pPr>
-        <w:bidi/>
-        <w:rPr>
-          <w:rtl/>
-          <w:lang w:val="en-US"/>
-        </w:rPr>
-      </w:pPr>
-      <w:r>
-        <w:rPr>
-          <w:rFonts w:hint="cs"/>
-          <w:rtl/>
-          <w:lang w:val="en-US"/>
-        </w:rPr>
-        <w:t>השפעה:</w:t>
-      </w:r>
-      <w:r>
-        <w:rPr>
-          <w:rtl/>
-          <w:lang w:val="en-US"/>
-        </w:rPr>
-        <w:br/>
-      </w:r>
-      <w:r>
-        <w:rPr>
-          <w:rFonts w:hint="cs"/>
-          <w:rtl/>
-          <w:lang w:val="en-US"/>
-        </w:rPr>
-        <w:t>לא שיקף את ציבור הבוחרים וגרם לתוצאות שגויות</w:t>
-      </w:r>
-    </w:p>
-    <w:p>
-      <w:pPr>
-        <w:bidi/>
-        <w:rPr>
-          <w:rtl/>
-          <w:lang w:val="en-US"/>
-        </w:rPr>
-      </w:pPr>
-      <w:r>
-        <w:rPr>
-          <w:rFonts w:hint="cs"/>
-          <w:rtl/>
-          <w:lang w:val="en-US"/>
-        </w:rPr>
-        <w:t>פתרון:</w:t>
-      </w:r>
-      <w:r>
-        <w:rPr>
-          <w:rtl/>
-          <w:lang w:val="en-US"/>
-        </w:rPr>
-        <w:br/>
-      </w:r>
-      <w:r>
-        <w:rPr>
-          <w:rFonts w:hint="cs"/>
-          <w:rtl/>
-          <w:lang w:val="en-US"/>
-        </w:rPr>
-        <w:t>מערכת הבנויה על אלגוריתם יעיל הגורם לחלוקה הוגנת תוך שמירה על יחס שווה.</w:t>
-      </w:r>
-    </w:p>
-    <w:p>
-      <w:pPr>
-        <w:bidi/>
-        <w:rPr>
-          <w:lang w:val="en-US"/>
-        </w:rPr>
-      </w:pPr>
-      <w:r>
-        <w:rPr>
-          <w:rFonts w:hint="cs"/>
-          <w:rtl/>
-          <w:lang w:val="en-US"/>
-        </w:rPr>
-        <w:t>למה:</w:t>
-      </w:r>
-    </w:p>
-    <w:p>
-      <w:pPr>
-        <w:bidi/>
-        <w:rPr>
-          <w:rFonts w:hint="cs"/>
-          <w:rtl/>
-          <w:lang w:val="en-US"/>
-        </w:rPr>
-      </w:pPr>
-      <w:r>
-        <w:rPr>
-          <w:rFonts w:hint="cs"/>
-          <w:rtl/>
-          <w:lang w:val="en-US"/>
-        </w:rPr>
-        <w:t>כי צריך לחשוב על מה אנחנו משפרים?</w:t>
-      </w:r>
     </w:p>
     <w:sectPr>
-      <w:headerReference w:type="default" r:id="rId8"/>
+      <w:headerReference w:type="default" r:id="rId11"/>
       <w:pgSz w:w="11906" w:h="16838"/>
       <w:pgMar w:top="1440" w:right="1440" w:bottom="1440" w:left="1440" w:header="708" w:footer="708" w:gutter="0"/>
       <w:cols w:space="708"/>
@@ -527,7 +986,6 @@
       <w:pStyle w:val="Header"/>
       <w:bidi/>
       <w:rPr>
-        <w:rFonts w:hint="cs"/>
         <w:rtl/>
         <w:lang w:val="en-US"/>
       </w:rPr>
@@ -547,6 +1005,231 @@
 <file path=word/numbering.xml><?xml version="1.0" encoding="utf-8"?>
 <w:numbering xmlns:wpc="http://schemas.microsoft.com/office/word/2010/wordprocessingCanvas" xmlns:cx="http://schemas.microsoft.com/office/drawing/2014/chartex" xmlns:cx1="http://schemas.microsoft.com/office/drawing/2015/9/8/chartex" xmlns:cx2="http://schemas.microsoft.com/office/drawing/2015/10/21/chartex" xmlns:cx3="http://schemas.microsoft.com/office/drawing/2016/5/9/chartex" xmlns:cx4="http://schemas.microsoft.com/office/drawing/2016/5/10/chartex" xmlns:cx5="http://schemas.microsoft.com/office/drawing/2016/5/11/chartex" xmlns:cx6="http://schemas.microsoft.com/office/drawing/2016/5/12/chartex" xmlns:cx7="http://schemas.microsoft.com/office/drawing/2016/5/13/chartex" xmlns:cx8="http://schemas.microsoft.com/office/drawing/2016/5/14/chartex" xmlns:mc="http://schemas.openxmlformats.org/markup-compatibility/2006" xmlns:aink="http://schemas.microsoft.com/office/drawing/2016/ink" xmlns:am3d="http://schemas.microsoft.com/office/drawing/2017/model3d" xmlns:o="urn:schemas-microsoft-com:office:office" xmlns:r="http://schemas.openxmlformats.org/officeDocument/2006/relationships" xmlns:m="http://schemas.openxmlformats.org/officeDocument/2006/math" xmlns:v="urn:schemas-microsoft-com:vml" xmlns:wp14="http://schemas.microsoft.com/office/word/2010/wordprocessingDrawing" xmlns:wp="http://schemas.openxmlformats.org/drawingml/2006/wordprocessingDrawing" xmlns:w10="urn:schemas-microsoft-com:office:word" xmlns:w="http://schemas.openxmlformats.org/wordprocessingml/2006/main" xmlns:w14="http://schemas.microsoft.com/office/word/2010/wordml" xmlns:w15="http://schemas.microsoft.com/office/word/2012/wordml" xmlns:w16cex="http://schemas.microsoft.com/office/word/2018/wordml/cex" xmlns:w16cid="http://schemas.microsoft.com/office/word/2016/wordml/cid" xmlns:w16="http://schemas.microsoft.com/office/word/2018/wordml" xmlns:w16sdtdh="http://schemas.microsoft.com/office/word/2020/wordml/sdtdatahash" xmlns:w16se="http://schemas.microsoft.com/office/word/2015/wordml/symex" xmlns:wpg="http://schemas.microsoft.com/office/word/2010/wordprocessingGroup" xmlns:wpi="http://schemas.microsoft.com/office/word/2010/wordprocessingInk" xmlns:wne="http://schemas.microsoft.com/office/word/2006/wordml" xmlns:wps="http://schemas.microsoft.com/office/word/2010/wordprocessingShape" mc:Ignorable="w14 w15 w16se w16cid w16 w16cex w16sdtdh wp14">
   <w:abstractNum w:abstractNumId="0" w15:restartNumberingAfterBreak="0">
+    <w:nsid w:val="3A6625B3"/>
+    <w:multiLevelType w:val="hybridMultilevel"/>
+    <w:tmpl w:val="F1C6EA32"/>
+    <w:lvl w:ilvl="0" w:tplc="26A6F508">
+      <w:numFmt w:val="bullet"/>
+      <w:lvlText w:val=""/>
+      <w:lvlJc w:val="left"/>
+      <w:pPr>
+        <w:ind w:left="720" w:hanging="360"/>
+      </w:pPr>
+      <w:rPr>
+        <w:rFonts w:ascii="Symbol" w:eastAsiaTheme="minorHAnsi" w:hAnsi="Symbol" w:cstheme="minorBidi" w:hint="default"/>
+      </w:rPr>
+    </w:lvl>
+    <w:lvl w:ilvl="1" w:tplc="20000003" w:tentative="1">
+      <w:start w:val="1"/>
+      <w:numFmt w:val="bullet"/>
+      <w:lvlText w:val="o"/>
+      <w:lvlJc w:val="left"/>
+      <w:pPr>
+        <w:ind w:left="1440" w:hanging="360"/>
+      </w:pPr>
+      <w:rPr>
+        <w:rFonts w:ascii="Courier New" w:hAnsi="Courier New" w:cs="Courier New" w:hint="default"/>
+      </w:rPr>
+    </w:lvl>
+    <w:lvl w:ilvl="2" w:tplc="20000005" w:tentative="1">
+      <w:start w:val="1"/>
+      <w:numFmt w:val="bullet"/>
+      <w:lvlText w:val=""/>
+      <w:lvlJc w:val="left"/>
+      <w:pPr>
+        <w:ind w:left="2160" w:hanging="360"/>
+      </w:pPr>
+      <w:rPr>
+        <w:rFonts w:ascii="Wingdings" w:hAnsi="Wingdings" w:hint="default"/>
+      </w:rPr>
+    </w:lvl>
+    <w:lvl w:ilvl="3" w:tplc="20000001" w:tentative="1">
+      <w:start w:val="1"/>
+      <w:numFmt w:val="bullet"/>
+      <w:lvlText w:val=""/>
+      <w:lvlJc w:val="left"/>
+      <w:pPr>
+        <w:ind w:left="2880" w:hanging="360"/>
+      </w:pPr>
+      <w:rPr>
+        <w:rFonts w:ascii="Symbol" w:hAnsi="Symbol" w:hint="default"/>
+      </w:rPr>
+    </w:lvl>
+    <w:lvl w:ilvl="4" w:tplc="20000003" w:tentative="1">
+      <w:start w:val="1"/>
+      <w:numFmt w:val="bullet"/>
+      <w:lvlText w:val="o"/>
+      <w:lvlJc w:val="left"/>
+      <w:pPr>
+        <w:ind w:left="3600" w:hanging="360"/>
+      </w:pPr>
+      <w:rPr>
+        <w:rFonts w:ascii="Courier New" w:hAnsi="Courier New" w:cs="Courier New" w:hint="default"/>
+      </w:rPr>
+    </w:lvl>
+    <w:lvl w:ilvl="5" w:tplc="20000005" w:tentative="1">
+      <w:start w:val="1"/>
+      <w:numFmt w:val="bullet"/>
+      <w:lvlText w:val=""/>
+      <w:lvlJc w:val="left"/>
+      <w:pPr>
+        <w:ind w:left="4320" w:hanging="360"/>
+      </w:pPr>
+      <w:rPr>
+        <w:rFonts w:ascii="Wingdings" w:hAnsi="Wingdings" w:hint="default"/>
+      </w:rPr>
+    </w:lvl>
+    <w:lvl w:ilvl="6" w:tplc="20000001" w:tentative="1">
+      <w:start w:val="1"/>
+      <w:numFmt w:val="bullet"/>
+      <w:lvlText w:val=""/>
+      <w:lvlJc w:val="left"/>
+      <w:pPr>
+        <w:ind w:left="5040" w:hanging="360"/>
+      </w:pPr>
+      <w:rPr>
+        <w:rFonts w:ascii="Symbol" w:hAnsi="Symbol" w:hint="default"/>
+      </w:rPr>
+    </w:lvl>
+    <w:lvl w:ilvl="7" w:tplc="20000003" w:tentative="1">
+      <w:start w:val="1"/>
+      <w:numFmt w:val="bullet"/>
+      <w:lvlText w:val="o"/>
+      <w:lvlJc w:val="left"/>
+      <w:pPr>
+        <w:ind w:left="5760" w:hanging="360"/>
+      </w:pPr>
+      <w:rPr>
+        <w:rFonts w:ascii="Courier New" w:hAnsi="Courier New" w:cs="Courier New" w:hint="default"/>
+      </w:rPr>
+    </w:lvl>
+    <w:lvl w:ilvl="8" w:tplc="20000005" w:tentative="1">
+      <w:start w:val="1"/>
+      <w:numFmt w:val="bullet"/>
+      <w:lvlText w:val=""/>
+      <w:lvlJc w:val="left"/>
+      <w:pPr>
+        <w:ind w:left="6480" w:hanging="360"/>
+      </w:pPr>
+      <w:rPr>
+        <w:rFonts w:ascii="Wingdings" w:hAnsi="Wingdings" w:hint="default"/>
+      </w:rPr>
+    </w:lvl>
+  </w:abstractNum>
+  <w:abstractNum w:abstractNumId="1" w15:restartNumberingAfterBreak="0">
+    <w:nsid w:val="5D1B30B1"/>
+    <w:multiLevelType w:val="hybridMultilevel"/>
+    <w:tmpl w:val="55BEF472"/>
+    <w:lvl w:ilvl="0" w:tplc="04090001">
+      <w:start w:val="1"/>
+      <w:numFmt w:val="bullet"/>
+      <w:lvlText w:val=""/>
+      <w:lvlJc w:val="left"/>
+      <w:pPr>
+        <w:ind w:left="750" w:hanging="360"/>
+      </w:pPr>
+      <w:rPr>
+        <w:rFonts w:ascii="Symbol" w:hAnsi="Symbol" w:hint="default"/>
+      </w:rPr>
+    </w:lvl>
+    <w:lvl w:ilvl="1" w:tplc="04090003" w:tentative="1">
+      <w:start w:val="1"/>
+      <w:numFmt w:val="bullet"/>
+      <w:lvlText w:val="o"/>
+      <w:lvlJc w:val="left"/>
+      <w:pPr>
+        <w:ind w:left="1470" w:hanging="360"/>
+      </w:pPr>
+      <w:rPr>
+        <w:rFonts w:ascii="Courier New" w:hAnsi="Courier New" w:cs="Courier New" w:hint="default"/>
+      </w:rPr>
+    </w:lvl>
+    <w:lvl w:ilvl="2" w:tplc="04090005" w:tentative="1">
+      <w:start w:val="1"/>
+      <w:numFmt w:val="bullet"/>
+      <w:lvlText w:val=""/>
+      <w:lvlJc w:val="left"/>
+      <w:pPr>
+        <w:ind w:left="2190" w:hanging="360"/>
+      </w:pPr>
+      <w:rPr>
+        <w:rFonts w:ascii="Wingdings" w:hAnsi="Wingdings" w:hint="default"/>
+      </w:rPr>
+    </w:lvl>
+    <w:lvl w:ilvl="3" w:tplc="04090001" w:tentative="1">
+      <w:start w:val="1"/>
+      <w:numFmt w:val="bullet"/>
+      <w:lvlText w:val=""/>
+      <w:lvlJc w:val="left"/>
+      <w:pPr>
+        <w:ind w:left="2910" w:hanging="360"/>
+      </w:pPr>
+      <w:rPr>
+        <w:rFonts w:ascii="Symbol" w:hAnsi="Symbol" w:hint="default"/>
+      </w:rPr>
+    </w:lvl>
+    <w:lvl w:ilvl="4" w:tplc="04090003" w:tentative="1">
+      <w:start w:val="1"/>
+      <w:numFmt w:val="bullet"/>
+      <w:lvlText w:val="o"/>
+      <w:lvlJc w:val="left"/>
+      <w:pPr>
+        <w:ind w:left="3630" w:hanging="360"/>
+      </w:pPr>
+      <w:rPr>
+        <w:rFonts w:ascii="Courier New" w:hAnsi="Courier New" w:cs="Courier New" w:hint="default"/>
+      </w:rPr>
+    </w:lvl>
+    <w:lvl w:ilvl="5" w:tplc="04090005" w:tentative="1">
+      <w:start w:val="1"/>
+      <w:numFmt w:val="bullet"/>
+      <w:lvlText w:val=""/>
+      <w:lvlJc w:val="left"/>
+      <w:pPr>
+        <w:ind w:left="4350" w:hanging="360"/>
+      </w:pPr>
+      <w:rPr>
+        <w:rFonts w:ascii="Wingdings" w:hAnsi="Wingdings" w:hint="default"/>
+      </w:rPr>
+    </w:lvl>
+    <w:lvl w:ilvl="6" w:tplc="04090001" w:tentative="1">
+      <w:start w:val="1"/>
+      <w:numFmt w:val="bullet"/>
+      <w:lvlText w:val=""/>
+      <w:lvlJc w:val="left"/>
+      <w:pPr>
+        <w:ind w:left="5070" w:hanging="360"/>
+      </w:pPr>
+      <w:rPr>
+        <w:rFonts w:ascii="Symbol" w:hAnsi="Symbol" w:hint="default"/>
+      </w:rPr>
+    </w:lvl>
+    <w:lvl w:ilvl="7" w:tplc="04090003" w:tentative="1">
+      <w:start w:val="1"/>
+      <w:numFmt w:val="bullet"/>
+      <w:lvlText w:val="o"/>
+      <w:lvlJc w:val="left"/>
+      <w:pPr>
+        <w:ind w:left="5790" w:hanging="360"/>
+      </w:pPr>
+      <w:rPr>
+        <w:rFonts w:ascii="Courier New" w:hAnsi="Courier New" w:cs="Courier New" w:hint="default"/>
+      </w:rPr>
+    </w:lvl>
+    <w:lvl w:ilvl="8" w:tplc="04090005" w:tentative="1">
+      <w:start w:val="1"/>
+      <w:numFmt w:val="bullet"/>
+      <w:lvlText w:val=""/>
+      <w:lvlJc w:val="left"/>
+      <w:pPr>
+        <w:ind w:left="6510" w:hanging="360"/>
+      </w:pPr>
+      <w:rPr>
+        <w:rFonts w:ascii="Wingdings" w:hAnsi="Wingdings" w:hint="default"/>
+      </w:rPr>
+    </w:lvl>
+  </w:abstractNum>
+  <w:abstractNum w:abstractNumId="2" w15:restartNumberingAfterBreak="0">
     <w:nsid w:val="74897171"/>
     <w:multiLevelType w:val="hybridMultilevel"/>
     <w:tmpl w:val="EDF0AC2A"/>
@@ -636,6 +1319,12 @@
     </w:lvl>
   </w:abstractNum>
   <w:num w:numId="1">
+    <w:abstractNumId w:val="2"/>
+  </w:num>
+  <w:num w:numId="2">
+    <w:abstractNumId w:val="1"/>
+  </w:num>
+  <w:num w:numId="3">
     <w:abstractNumId w:val="0"/>
   </w:num>
 </w:numbering>
@@ -838,7 +1527,7 @@
     <w:lsdException w:name="Medium Shading 2 Accent 1" w:uiPriority="64"/>
     <w:lsdException w:name="Medium List 1 Accent 1" w:uiPriority="65"/>
     <w:lsdException w:name="Revision" w:semiHidden="1"/>
-    <w:lsdException w:name="List Paragraph" w:uiPriority="34" w:qFormat="1"/>
+    <w:lsdException w:name="List Paragraph" w:uiPriority="0" w:qFormat="1"/>
     <w:lsdException w:name="Quote" w:uiPriority="29" w:qFormat="1"/>
     <w:lsdException w:name="Intense Quote" w:uiPriority="30" w:qFormat="1"/>
     <w:lsdException w:name="Medium List 2 Accent 1" w:uiPriority="66"/>
@@ -1175,13 +1864,86 @@
   <w:style w:type="paragraph" w:styleId="ListParagraph">
     <w:name w:val="List Paragraph"/>
     <w:basedOn w:val="Normal"/>
-    <w:uiPriority w:val="34"/>
     <w:qFormat/>
     <w:rsid w:val="00780CEB"/>
     <w:pPr>
       <w:ind w:left="720"/>
       <w:contextualSpacing/>
     </w:pPr>
+  </w:style>
+  <w:style w:type="paragraph" w:styleId="HTMLPreformatted">
+    <w:name w:val="HTML Preformatted"/>
+    <w:basedOn w:val="Normal"/>
+    <w:link w:val="HTMLPreformattedChar"/>
+    <w:uiPriority w:val="99"/>
+    <w:semiHidden/>
+    <w:unhideWhenUsed/>
+    <w:rsid w:val="003909A5"/>
+    <w:pPr>
+      <w:tabs>
+        <w:tab w:val="left" w:pos="916"/>
+        <w:tab w:val="left" w:pos="1832"/>
+        <w:tab w:val="left" w:pos="2748"/>
+        <w:tab w:val="left" w:pos="3664"/>
+        <w:tab w:val="left" w:pos="4580"/>
+        <w:tab w:val="left" w:pos="5496"/>
+        <w:tab w:val="left" w:pos="6412"/>
+        <w:tab w:val="left" w:pos="7328"/>
+        <w:tab w:val="left" w:pos="8244"/>
+        <w:tab w:val="left" w:pos="9160"/>
+        <w:tab w:val="left" w:pos="10076"/>
+        <w:tab w:val="left" w:pos="10992"/>
+        <w:tab w:val="left" w:pos="11908"/>
+        <w:tab w:val="left" w:pos="12824"/>
+        <w:tab w:val="left" w:pos="13740"/>
+        <w:tab w:val="left" w:pos="14656"/>
+      </w:tabs>
+      <w:spacing w:after="0" w:line="240" w:lineRule="auto"/>
+    </w:pPr>
+    <w:rPr>
+      <w:rFonts w:ascii="Courier New" w:eastAsia="Times New Roman" w:hAnsi="Courier New" w:cs="Courier New"/>
+      <w:sz w:val="20"/>
+      <w:szCs w:val="20"/>
+      <w:lang w:eastAsia="en-IL"/>
+    </w:rPr>
+  </w:style>
+  <w:style w:type="character" w:customStyle="1" w:styleId="HTMLPreformattedChar">
+    <w:name w:val="HTML Preformatted Char"/>
+    <w:basedOn w:val="DefaultParagraphFont"/>
+    <w:link w:val="HTMLPreformatted"/>
+    <w:uiPriority w:val="99"/>
+    <w:semiHidden/>
+    <w:rsid w:val="003909A5"/>
+    <w:rPr>
+      <w:rFonts w:ascii="Courier New" w:eastAsia="Times New Roman" w:hAnsi="Courier New" w:cs="Courier New"/>
+      <w:sz w:val="20"/>
+      <w:szCs w:val="20"/>
+      <w:lang w:val="en-IL" w:eastAsia="en-IL"/>
+    </w:rPr>
+  </w:style>
+  <w:style w:type="character" w:customStyle="1" w:styleId="y2iqfc">
+    <w:name w:val="y2iqfc"/>
+    <w:basedOn w:val="DefaultParagraphFont"/>
+    <w:rsid w:val="003909A5"/>
+  </w:style>
+  <w:style w:type="table" w:styleId="TableGrid">
+    <w:name w:val="Table Grid"/>
+    <w:basedOn w:val="TableNormal"/>
+    <w:uiPriority w:val="39"/>
+    <w:rsid w:val="00505FC7"/>
+    <w:pPr>
+      <w:spacing w:after="0" w:line="240" w:lineRule="auto"/>
+    </w:pPr>
+    <w:tblPr>
+      <w:tblBorders>
+        <w:top w:val="single" w:sz="4" w:space="0" w:color="auto"/>
+        <w:left w:val="single" w:sz="4" w:space="0" w:color="auto"/>
+        <w:bottom w:val="single" w:sz="4" w:space="0" w:color="auto"/>
+        <w:right w:val="single" w:sz="4" w:space="0" w:color="auto"/>
+        <w:insideH w:val="single" w:sz="4" w:space="0" w:color="auto"/>
+        <w:insideV w:val="single" w:sz="4" w:space="0" w:color="auto"/>
+      </w:tblBorders>
+    </w:tblPr>
   </w:style>
 </w:styles>
 </file>
@@ -1479,4 +2241,284 @@
     </a:ext>
   </a:extLst>
 </a:theme>
+</file>
+
+<file path=customXml/item1.xml><?xml version="1.0" encoding="utf-8"?>
+<ct:contentTypeSchema xmlns:ct="http://schemas.microsoft.com/office/2006/metadata/contentType" xmlns:ma="http://schemas.microsoft.com/office/2006/metadata/properties/metaAttributes" ct:_="" ma:_="" ma:contentTypeName="Document" ma:contentTypeID="0x01010059D56F3DE6437E4C8BAD7613D56E97D6" ma:contentTypeVersion="12" ma:contentTypeDescription="Create a new document." ma:contentTypeScope="" ma:versionID="4a2f91c40885cb9815c522b5e2aab55a">
+  <xsd:schema xmlns:xsd="http://www.w3.org/2001/XMLSchema" xmlns:xs="http://www.w3.org/2001/XMLSchema" xmlns:p="http://schemas.microsoft.com/office/2006/metadata/properties" xmlns:ns3="91887ad3-eb2d-4897-bff2-58a4ffc321d4" xmlns:ns4="5b633f83-dc2a-46ad-82ca-8b72188aab8f" targetNamespace="http://schemas.microsoft.com/office/2006/metadata/properties" ma:root="true" ma:fieldsID="f96df75b4a98444c0f67bf896050fff2" ns3:_="" ns4:_="">
+    <xsd:import namespace="91887ad3-eb2d-4897-bff2-58a4ffc321d4"/>
+    <xsd:import namespace="5b633f83-dc2a-46ad-82ca-8b72188aab8f"/>
+    <xsd:element name="properties">
+      <xsd:complexType>
+        <xsd:sequence>
+          <xsd:element name="documentManagement">
+            <xsd:complexType>
+              <xsd:all>
+                <xsd:element ref="ns3:MediaServiceMetadata" minOccurs="0"/>
+                <xsd:element ref="ns3:MediaServiceFastMetadata" minOccurs="0"/>
+                <xsd:element ref="ns3:MediaServiceAutoKeyPoints" minOccurs="0"/>
+                <xsd:element ref="ns3:MediaServiceKeyPoints" minOccurs="0"/>
+                <xsd:element ref="ns4:SharedWithUsers" minOccurs="0"/>
+                <xsd:element ref="ns4:SharedWithDetails" minOccurs="0"/>
+                <xsd:element ref="ns4:SharingHintHash" minOccurs="0"/>
+                <xsd:element ref="ns3:MediaServiceAutoTags" minOccurs="0"/>
+                <xsd:element ref="ns3:MediaServiceGenerationTime" minOccurs="0"/>
+                <xsd:element ref="ns3:MediaServiceEventHashCode" minOccurs="0"/>
+                <xsd:element ref="ns3:MediaServiceOCR" minOccurs="0"/>
+                <xsd:element ref="ns3:MediaServiceDateTaken" minOccurs="0"/>
+              </xsd:all>
+            </xsd:complexType>
+          </xsd:element>
+        </xsd:sequence>
+      </xsd:complexType>
+    </xsd:element>
+  </xsd:schema>
+  <xsd:schema xmlns:xsd="http://www.w3.org/2001/XMLSchema" xmlns:xs="http://www.w3.org/2001/XMLSchema" xmlns:dms="http://schemas.microsoft.com/office/2006/documentManagement/types" xmlns:pc="http://schemas.microsoft.com/office/infopath/2007/PartnerControls" targetNamespace="91887ad3-eb2d-4897-bff2-58a4ffc321d4" elementFormDefault="qualified">
+    <xsd:import namespace="http://schemas.microsoft.com/office/2006/documentManagement/types"/>
+    <xsd:import namespace="http://schemas.microsoft.com/office/infopath/2007/PartnerControls"/>
+    <xsd:element name="MediaServiceMetadata" ma:index="8" nillable="true" ma:displayName="MediaServiceMetadata" ma:hidden="true" ma:internalName="MediaServiceMetadata" ma:readOnly="true">
+      <xsd:simpleType>
+        <xsd:restriction base="dms:Note"/>
+      </xsd:simpleType>
+    </xsd:element>
+    <xsd:element name="MediaServiceFastMetadata" ma:index="9" nillable="true" ma:displayName="MediaServiceFastMetadata" ma:hidden="true" ma:internalName="MediaServiceFastMetadata" ma:readOnly="true">
+      <xsd:simpleType>
+        <xsd:restriction base="dms:Note"/>
+      </xsd:simpleType>
+    </xsd:element>
+    <xsd:element name="MediaServiceAutoKeyPoints" ma:index="10" nillable="true" ma:displayName="MediaServiceAutoKeyPoints" ma:hidden="true" ma:internalName="MediaServiceAutoKeyPoints" ma:readOnly="true">
+      <xsd:simpleType>
+        <xsd:restriction base="dms:Note"/>
+      </xsd:simpleType>
+    </xsd:element>
+    <xsd:element name="MediaServiceKeyPoints" ma:index="11" nillable="true" ma:displayName="KeyPoints" ma:internalName="MediaServiceKeyPoints" ma:readOnly="true">
+      <xsd:simpleType>
+        <xsd:restriction base="dms:Note">
+          <xsd:maxLength value="255"/>
+        </xsd:restriction>
+      </xsd:simpleType>
+    </xsd:element>
+    <xsd:element name="MediaServiceAutoTags" ma:index="15" nillable="true" ma:displayName="Tags" ma:internalName="MediaServiceAutoTags" ma:readOnly="true">
+      <xsd:simpleType>
+        <xsd:restriction base="dms:Text"/>
+      </xsd:simpleType>
+    </xsd:element>
+    <xsd:element name="MediaServiceGenerationTime" ma:index="16" nillable="true" ma:displayName="MediaServiceGenerationTime" ma:hidden="true" ma:internalName="MediaServiceGenerationTime" ma:readOnly="true">
+      <xsd:simpleType>
+        <xsd:restriction base="dms:Text"/>
+      </xsd:simpleType>
+    </xsd:element>
+    <xsd:element name="MediaServiceEventHashCode" ma:index="17" nillable="true" ma:displayName="MediaServiceEventHashCode" ma:hidden="true" ma:internalName="MediaServiceEventHashCode" ma:readOnly="true">
+      <xsd:simpleType>
+        <xsd:restriction base="dms:Text"/>
+      </xsd:simpleType>
+    </xsd:element>
+    <xsd:element name="MediaServiceOCR" ma:index="18" nillable="true" ma:displayName="Extracted Text" ma:internalName="MediaServiceOCR" ma:readOnly="true">
+      <xsd:simpleType>
+        <xsd:restriction base="dms:Note">
+          <xsd:maxLength value="255"/>
+        </xsd:restriction>
+      </xsd:simpleType>
+    </xsd:element>
+    <xsd:element name="MediaServiceDateTaken" ma:index="19" nillable="true" ma:displayName="MediaServiceDateTaken" ma:hidden="true" ma:internalName="MediaServiceDateTaken" ma:readOnly="true">
+      <xsd:simpleType>
+        <xsd:restriction base="dms:Text"/>
+      </xsd:simpleType>
+    </xsd:element>
+  </xsd:schema>
+  <xsd:schema xmlns:xsd="http://www.w3.org/2001/XMLSchema" xmlns:xs="http://www.w3.org/2001/XMLSchema" xmlns:dms="http://schemas.microsoft.com/office/2006/documentManagement/types" xmlns:pc="http://schemas.microsoft.com/office/infopath/2007/PartnerControls" targetNamespace="5b633f83-dc2a-46ad-82ca-8b72188aab8f" elementFormDefault="qualified">
+    <xsd:import namespace="http://schemas.microsoft.com/office/2006/documentManagement/types"/>
+    <xsd:import namespace="http://schemas.microsoft.com/office/infopath/2007/PartnerControls"/>
+    <xsd:element name="SharedWithUsers" ma:index="12" nillable="true" ma:displayName="Shared With" ma:internalName="SharedWithUsers" ma:readOnly="true">
+      <xsd:complexType>
+        <xsd:complexContent>
+          <xsd:extension base="dms:UserMulti">
+            <xsd:sequence>
+              <xsd:element name="UserInfo" minOccurs="0" maxOccurs="unbounded">
+                <xsd:complexType>
+                  <xsd:sequence>
+                    <xsd:element name="DisplayName" type="xsd:string" minOccurs="0"/>
+                    <xsd:element name="AccountId" type="dms:UserId" minOccurs="0" nillable="true"/>
+                    <xsd:element name="AccountType" type="xsd:string" minOccurs="0"/>
+                  </xsd:sequence>
+                </xsd:complexType>
+              </xsd:element>
+            </xsd:sequence>
+          </xsd:extension>
+        </xsd:complexContent>
+      </xsd:complexType>
+    </xsd:element>
+    <xsd:element name="SharedWithDetails" ma:index="13" nillable="true" ma:displayName="Shared With Details" ma:internalName="SharedWithDetails" ma:readOnly="true">
+      <xsd:simpleType>
+        <xsd:restriction base="dms:Note">
+          <xsd:maxLength value="255"/>
+        </xsd:restriction>
+      </xsd:simpleType>
+    </xsd:element>
+    <xsd:element name="SharingHintHash" ma:index="14" nillable="true" ma:displayName="Sharing Hint Hash" ma:hidden="true" ma:internalName="SharingHintHash" ma:readOnly="true">
+      <xsd:simpleType>
+        <xsd:restriction base="dms:Text"/>
+      </xsd:simpleType>
+    </xsd:element>
+  </xsd:schema>
+  <xsd:schema xmlns="http://schemas.openxmlformats.org/package/2006/metadata/core-properties" xmlns:xsd="http://www.w3.org/2001/XMLSchema" xmlns:xsi="http://www.w3.org/2001/XMLSchema-instance" xmlns:dc="http://purl.org/dc/elements/1.1/" xmlns:dcterms="http://purl.org/dc/terms/" xmlns:odoc="http://schemas.microsoft.com/internal/obd" targetNamespace="http://schemas.openxmlformats.org/package/2006/metadata/core-properties" elementFormDefault="qualified" attributeFormDefault="unqualified" blockDefault="#all">
+    <xsd:import namespace="http://purl.org/dc/elements/1.1/" schemaLocation="http://dublincore.org/schemas/xmls/qdc/2003/04/02/dc.xsd"/>
+    <xsd:import namespace="http://purl.org/dc/terms/" schemaLocation="http://dublincore.org/schemas/xmls/qdc/2003/04/02/dcterms.xsd"/>
+    <xsd:element name="coreProperties" type="CT_coreProperties"/>
+    <xsd:complexType name="CT_coreProperties">
+      <xsd:all>
+        <xsd:element ref="dc:creator" minOccurs="0" maxOccurs="1"/>
+        <xsd:element ref="dcterms:created" minOccurs="0" maxOccurs="1"/>
+        <xsd:element ref="dc:identifier" minOccurs="0" maxOccurs="1"/>
+        <xsd:element name="contentType" minOccurs="0" maxOccurs="1" type="xsd:string" ma:index="0" ma:displayName="Content Type"/>
+        <xsd:element ref="dc:title" minOccurs="0" maxOccurs="1" ma:index="4" ma:displayName="Title"/>
+        <xsd:element ref="dc:subject" minOccurs="0" maxOccurs="1"/>
+        <xsd:element ref="dc:description" minOccurs="0" maxOccurs="1"/>
+        <xsd:element name="keywords" minOccurs="0" maxOccurs="1" type="xsd:string"/>
+        <xsd:element ref="dc:language" minOccurs="0" maxOccurs="1"/>
+        <xsd:element name="category" minOccurs="0" maxOccurs="1" type="xsd:string"/>
+        <xsd:element name="version" minOccurs="0" maxOccurs="1" type="xsd:string"/>
+        <xsd:element name="revision" minOccurs="0" maxOccurs="1" type="xsd:string">
+          <xsd:annotation>
+            <xsd:documentation>
+                        This value indicates the number of saves or revisions. The application is responsible for updating this value after each revision.
+                    </xsd:documentation>
+          </xsd:annotation>
+        </xsd:element>
+        <xsd:element name="lastModifiedBy" minOccurs="0" maxOccurs="1" type="xsd:string"/>
+        <xsd:element ref="dcterms:modified" minOccurs="0" maxOccurs="1"/>
+        <xsd:element name="contentStatus" minOccurs="0" maxOccurs="1" type="xsd:string"/>
+      </xsd:all>
+    </xsd:complexType>
+  </xsd:schema>
+  <xs:schema xmlns:pc="http://schemas.microsoft.com/office/infopath/2007/PartnerControls" xmlns:xs="http://www.w3.org/2001/XMLSchema" targetNamespace="http://schemas.microsoft.com/office/infopath/2007/PartnerControls" elementFormDefault="qualified" attributeFormDefault="unqualified">
+    <xs:element name="Person">
+      <xs:complexType>
+        <xs:sequence>
+          <xs:element ref="pc:DisplayName" minOccurs="0"/>
+          <xs:element ref="pc:AccountId" minOccurs="0"/>
+          <xs:element ref="pc:AccountType" minOccurs="0"/>
+        </xs:sequence>
+      </xs:complexType>
+    </xs:element>
+    <xs:element name="DisplayName" type="xs:string"/>
+    <xs:element name="AccountId" type="xs:string"/>
+    <xs:element name="AccountType" type="xs:string"/>
+    <xs:element name="BDCAssociatedEntity">
+      <xs:complexType>
+        <xs:sequence>
+          <xs:element ref="pc:BDCEntity" minOccurs="0" maxOccurs="unbounded"/>
+        </xs:sequence>
+        <xs:attribute ref="pc:EntityNamespace"/>
+        <xs:attribute ref="pc:EntityName"/>
+        <xs:attribute ref="pc:SystemInstanceName"/>
+        <xs:attribute ref="pc:AssociationName"/>
+      </xs:complexType>
+    </xs:element>
+    <xs:attribute name="EntityNamespace" type="xs:string"/>
+    <xs:attribute name="EntityName" type="xs:string"/>
+    <xs:attribute name="SystemInstanceName" type="xs:string"/>
+    <xs:attribute name="AssociationName" type="xs:string"/>
+    <xs:element name="BDCEntity">
+      <xs:complexType>
+        <xs:sequence>
+          <xs:element ref="pc:EntityDisplayName" minOccurs="0"/>
+          <xs:element ref="pc:EntityInstanceReference" minOccurs="0"/>
+          <xs:element ref="pc:EntityId1" minOccurs="0"/>
+          <xs:element ref="pc:EntityId2" minOccurs="0"/>
+          <xs:element ref="pc:EntityId3" minOccurs="0"/>
+          <xs:element ref="pc:EntityId4" minOccurs="0"/>
+          <xs:element ref="pc:EntityId5" minOccurs="0"/>
+        </xs:sequence>
+      </xs:complexType>
+    </xs:element>
+    <xs:element name="EntityDisplayName" type="xs:string"/>
+    <xs:element name="EntityInstanceReference" type="xs:string"/>
+    <xs:element name="EntityId1" type="xs:string"/>
+    <xs:element name="EntityId2" type="xs:string"/>
+    <xs:element name="EntityId3" type="xs:string"/>
+    <xs:element name="EntityId4" type="xs:string"/>
+    <xs:element name="EntityId5" type="xs:string"/>
+    <xs:element name="Terms">
+      <xs:complexType>
+        <xs:sequence>
+          <xs:element ref="pc:TermInfo" minOccurs="0" maxOccurs="unbounded"/>
+        </xs:sequence>
+      </xs:complexType>
+    </xs:element>
+    <xs:element name="TermInfo">
+      <xs:complexType>
+        <xs:sequence>
+          <xs:element ref="pc:TermName" minOccurs="0"/>
+          <xs:element ref="pc:TermId" minOccurs="0"/>
+        </xs:sequence>
+      </xs:complexType>
+    </xs:element>
+    <xs:element name="TermName" type="xs:string"/>
+    <xs:element name="TermId" type="xs:string"/>
+  </xs:schema>
+</ct:contentTypeSchema>
+</file>
+
+<file path=customXml/item2.xml><?xml version="1.0" encoding="utf-8"?>
+<b:Sources xmlns:b="http://schemas.openxmlformats.org/officeDocument/2006/bibliography" xmlns="http://schemas.openxmlformats.org/officeDocument/2006/bibliography" SelectedStyle="\APASixthEditionOfficeOnline.xsl" StyleName="APA" Version="6"/>
+</file>
+
+<file path=customXml/item3.xml><?xml version="1.0" encoding="utf-8"?>
+<p:properties xmlns:p="http://schemas.microsoft.com/office/2006/metadata/properties" xmlns:xsi="http://www.w3.org/2001/XMLSchema-instance" xmlns:pc="http://schemas.microsoft.com/office/infopath/2007/PartnerControls">
+  <documentManagement/>
+</p:properties>
+</file>
+
+<file path=customXml/item4.xml><?xml version="1.0" encoding="utf-8"?>
+<?mso-contentType ?>
+<FormTemplates xmlns="http://schemas.microsoft.com/sharepoint/v3/contenttype/forms">
+  <Display>DocumentLibraryForm</Display>
+  <Edit>DocumentLibraryForm</Edit>
+  <New>DocumentLibraryForm</New>
+</FormTemplates>
+</file>
+
+<file path=customXml/itemProps1.xml><?xml version="1.0" encoding="utf-8"?>
+<ds:datastoreItem xmlns:ds="http://schemas.openxmlformats.org/officeDocument/2006/customXml" ds:itemID="{98DF8B32-79F1-4F60-9B4D-C57A465D18D3}">
+  <ds:schemaRefs>
+    <ds:schemaRef ds:uri="http://schemas.microsoft.com/office/2006/metadata/contentType"/>
+    <ds:schemaRef ds:uri="http://schemas.microsoft.com/office/2006/metadata/properties/metaAttributes"/>
+    <ds:schemaRef ds:uri="http://www.w3.org/2001/XMLSchema"/>
+    <ds:schemaRef ds:uri="http://schemas.microsoft.com/office/2006/metadata/properties"/>
+    <ds:schemaRef ds:uri="91887ad3-eb2d-4897-bff2-58a4ffc321d4"/>
+    <ds:schemaRef ds:uri="5b633f83-dc2a-46ad-82ca-8b72188aab8f"/>
+    <ds:schemaRef ds:uri="http://schemas.microsoft.com/office/2006/documentManagement/types"/>
+    <ds:schemaRef ds:uri="http://schemas.microsoft.com/office/infopath/2007/PartnerControls"/>
+    <ds:schemaRef ds:uri="http://schemas.openxmlformats.org/package/2006/metadata/core-properties"/>
+    <ds:schemaRef ds:uri="http://purl.org/dc/elements/1.1/"/>
+    <ds:schemaRef ds:uri="http://purl.org/dc/terms/"/>
+    <ds:schemaRef ds:uri="http://schemas.microsoft.com/internal/obd"/>
+  </ds:schemaRefs>
+</ds:datastoreItem>
+</file>
+
+<file path=customXml/itemProps2.xml><?xml version="1.0" encoding="utf-8"?>
+<ds:datastoreItem xmlns:ds="http://schemas.openxmlformats.org/officeDocument/2006/customXml" ds:itemID="{1A0E7107-32A1-483F-8909-2BB01B2E4002}">
+  <ds:schemaRefs>
+    <ds:schemaRef ds:uri="http://schemas.openxmlformats.org/officeDocument/2006/bibliography"/>
+  </ds:schemaRefs>
+</ds:datastoreItem>
+</file>
+
+<file path=customXml/itemProps3.xml><?xml version="1.0" encoding="utf-8"?>
+<ds:datastoreItem xmlns:ds="http://schemas.openxmlformats.org/officeDocument/2006/customXml" ds:itemID="{1D89EA86-BA4E-47AA-B63C-179DA1FA75A4}">
+  <ds:schemaRefs>
+    <ds:schemaRef ds:uri="http://schemas.microsoft.com/office/2006/metadata/properties"/>
+    <ds:schemaRef ds:uri="http://schemas.microsoft.com/office/infopath/2007/PartnerControls"/>
+  </ds:schemaRefs>
+</ds:datastoreItem>
+</file>
+
+<file path=customXml/itemProps4.xml><?xml version="1.0" encoding="utf-8"?>
+<ds:datastoreItem xmlns:ds="http://schemas.openxmlformats.org/officeDocument/2006/customXml" ds:itemID="{5DAB4DC7-063A-492D-A33D-50149661E7C2}">
+  <ds:schemaRefs>
+    <ds:schemaRef ds:uri="http://schemas.microsoft.com/sharepoint/v3/contenttype/forms"/>
+  </ds:schemaRefs>
+</ds:datastoreItem>
 </file>
</xml_diff>